<commit_message>
updated SAD with links
</commit_message>
<xml_diff>
--- a/documentation/SAD.docx
+++ b/documentation/SAD.docx
@@ -884,7 +884,7 @@
         <w:rPr>
           <w:noProof/>
         </w:rPr>
-        <w:t>4</w:t>
+        <w:t>5</w:t>
       </w:r>
       <w:r>
         <w:rPr>
@@ -1118,7 +1118,7 @@
         <w:rPr>
           <w:noProof/>
         </w:rPr>
-        <w:t>6</w:t>
+        <w:t>7</w:t>
       </w:r>
       <w:r>
         <w:rPr>
@@ -1352,7 +1352,7 @@
         <w:rPr>
           <w:noProof/>
         </w:rPr>
-        <w:t>7</w:t>
+        <w:t>8</w:t>
       </w:r>
       <w:r>
         <w:rPr>
@@ -1508,7 +1508,7 @@
         <w:rPr>
           <w:noProof/>
         </w:rPr>
-        <w:t>8</w:t>
+        <w:t>9</w:t>
       </w:r>
       <w:r>
         <w:rPr>
@@ -1586,7 +1586,7 @@
         <w:rPr>
           <w:noProof/>
         </w:rPr>
-        <w:t>8</w:t>
+        <w:t>9</w:t>
       </w:r>
       <w:r>
         <w:rPr>
@@ -2088,7 +2088,49 @@
         <w:ind w:left="720"/>
       </w:pPr>
       <w:r>
-        <w:t xml:space="preserve">This document is closely related to the Software Requirement Specifications and the defined Use Cases. Both can be found in the </w:t>
+        <w:t xml:space="preserve">This document is closely related to the </w:t>
+      </w:r>
+      <w:r>
+        <w:fldChar w:fldCharType="begin"/>
+      </w:r>
+      <w:r>
+        <w:instrText xml:space="preserve"> HYPERLINK "https://github.com/Tallround3r/PerfectTime/blob/master/documentation/SRS.md" </w:instrText>
+      </w:r>
+      <w:r>
+        <w:fldChar w:fldCharType="separate"/>
+      </w:r>
+      <w:r>
+        <w:rPr>
+          <w:rStyle w:val="Hyperlink"/>
+        </w:rPr>
+        <w:t>Software Requirement Specifications</w:t>
+      </w:r>
+      <w:r>
+        <w:fldChar w:fldCharType="end"/>
+      </w:r>
+      <w:r>
+        <w:t xml:space="preserve"> and the defined </w:t>
+      </w:r>
+      <w:r>
+        <w:fldChar w:fldCharType="begin"/>
+      </w:r>
+      <w:r>
+        <w:instrText xml:space="preserve"> HYPERLINK "https://github.com/Tallround3r/PerfectTime/tree/master/documentation/useCases" </w:instrText>
+      </w:r>
+      <w:r>
+        <w:fldChar w:fldCharType="separate"/>
+      </w:r>
+      <w:r>
+        <w:rPr>
+          <w:rStyle w:val="Hyperlink"/>
+        </w:rPr>
+        <w:t>Use Cases</w:t>
+      </w:r>
+      <w:r>
+        <w:fldChar w:fldCharType="end"/>
+      </w:r>
+      <w:r>
+        <w:t xml:space="preserve">. Both can be found in the </w:t>
       </w:r>
       <w:hyperlink r:id="rId10" w:history="1">
         <w:r>
@@ -2156,7 +2198,7 @@
         </w:numPr>
       </w:pPr>
       <w:r>
-        <w:t>Travel = one specific trip / vacation. For each travel the user will create an individual plan.</w:t>
+        <w:t>SAD = Software Architecture Document</w:t>
       </w:r>
     </w:p>
     <w:p>
@@ -2168,8 +2210,10 @@
         </w:numPr>
       </w:pPr>
       <w:r>
-        <w:t>Trip = Travel</w:t>
-      </w:r>
+        <w:t>Flux = Flux architecture that is used by React</w:t>
+      </w:r>
+      <w:bookmarkStart w:id="8" w:name="_GoBack"/>
+      <w:bookmarkEnd w:id="8"/>
     </w:p>
     <w:p>
       <w:pPr>
@@ -2180,17 +2224,41 @@
         </w:numPr>
       </w:pPr>
       <w:r>
-        <w:t>Location = one location visited during the travel. A location might be a city or a region. A travel contains multiple locations.</w:t>
-      </w:r>
-    </w:p>
-    <w:p>
-      <w:pPr>
+        <w:t>Travel = one specific trip / vacation. For each travel the user will create an individual plan.</w:t>
+      </w:r>
+    </w:p>
+    <w:p>
+      <w:pPr>
+        <w:pStyle w:val="Textkrper"/>
         <w:numPr>
           <w:ilvl w:val="0"/>
           <w:numId w:val="22"/>
         </w:numPr>
       </w:pPr>
       <w:r>
+        <w:t>Trip = Travel</w:t>
+      </w:r>
+    </w:p>
+    <w:p>
+      <w:pPr>
+        <w:pStyle w:val="Textkrper"/>
+        <w:numPr>
+          <w:ilvl w:val="0"/>
+          <w:numId w:val="22"/>
+        </w:numPr>
+      </w:pPr>
+      <w:r>
+        <w:t>Location = one location visited during the travel. A location might be a city or a region. A travel contains multiple locations.</w:t>
+      </w:r>
+    </w:p>
+    <w:p>
+      <w:pPr>
+        <w:numPr>
+          <w:ilvl w:val="0"/>
+          <w:numId w:val="22"/>
+        </w:numPr>
+      </w:pPr>
+      <w:r>
         <w:t xml:space="preserve">Activity = one specific activity planned for a location. An activity might be a place or an event. Each activity </w:t>
       </w:r>
       <w:r>
@@ -2204,13 +2272,13 @@
       <w:pPr>
         <w:pStyle w:val="berschrift2"/>
       </w:pPr>
-      <w:bookmarkStart w:id="8" w:name="_Toc456598590"/>
-      <w:bookmarkStart w:id="9" w:name="_Toc531537203"/>
+      <w:bookmarkStart w:id="9" w:name="_Toc456598590"/>
+      <w:bookmarkStart w:id="10" w:name="_Toc531537203"/>
       <w:r>
         <w:t>References</w:t>
       </w:r>
-      <w:bookmarkEnd w:id="8"/>
       <w:bookmarkEnd w:id="9"/>
+      <w:bookmarkEnd w:id="10"/>
     </w:p>
     <w:p>
       <w:pPr>
@@ -2355,24 +2423,21 @@
       <w:pPr>
         <w:pStyle w:val="berschrift2"/>
       </w:pPr>
-      <w:bookmarkStart w:id="10" w:name="_Toc456598591"/>
-      <w:bookmarkStart w:id="11" w:name="_Toc531537204"/>
-      <w:r>
+      <w:bookmarkStart w:id="11" w:name="_Toc456598591"/>
+      <w:bookmarkStart w:id="12" w:name="_Toc531537204"/>
+      <w:r>
+        <w:lastRenderedPageBreak/>
         <w:t>Overview</w:t>
       </w:r>
-      <w:bookmarkEnd w:id="10"/>
       <w:bookmarkEnd w:id="11"/>
+      <w:bookmarkEnd w:id="12"/>
     </w:p>
     <w:p>
       <w:pPr>
         <w:ind w:left="720"/>
       </w:pPr>
       <w:r>
-        <w:t xml:space="preserve">The document contains the following aspects. It explains the architectural representation of the Perfect Time Application. It states to goals and constraints of the chosen architecture. It details the Use Cases of </w:t>
-      </w:r>
-      <w:r>
-        <w:lastRenderedPageBreak/>
-        <w:t xml:space="preserve">the finished application. It </w:t>
+        <w:t xml:space="preserve">The document contains the following aspects. It explains the architectural representation of the Perfect Time Application. It states to goals and constraints of the chosen architecture. It details the Use Cases of the finished application. It </w:t>
       </w:r>
       <w:r>
         <w:t xml:space="preserve">describes the logical view of the Architecture, which includes the significant parts of the design model and the subsystems and packages. </w:t>
@@ -2417,11 +2482,11 @@
       <w:pPr>
         <w:pStyle w:val="berschrift1"/>
       </w:pPr>
-      <w:bookmarkStart w:id="12" w:name="_Toc531537205"/>
+      <w:bookmarkStart w:id="13" w:name="_Toc531537205"/>
       <w:r>
         <w:t>Architectural Representation</w:t>
       </w:r>
-      <w:bookmarkEnd w:id="12"/>
+      <w:bookmarkEnd w:id="13"/>
       <w:r>
         <w:t xml:space="preserve"> </w:t>
       </w:r>
@@ -2492,6 +2557,7 @@
         <w:ind w:left="720"/>
       </w:pPr>
       <w:r>
+        <w:lastRenderedPageBreak/>
         <w:pict w14:anchorId="2D4CB566">
           <v:shape id="_x0000_i1026" type="#_x0000_t75" style="width:270pt;height:151.5pt">
             <v:imagedata r:id="rId17" o:title="flux-mvc-300x168"/>
@@ -2519,11 +2585,7 @@
         <w:t xml:space="preserve">hey are represented by </w:t>
       </w:r>
       <w:r>
-        <w:t xml:space="preserve">methods in each individual </w:t>
-      </w:r>
-      <w:r>
-        <w:lastRenderedPageBreak/>
-        <w:t>component.</w:t>
+        <w:t>methods in each individual component.</w:t>
       </w:r>
       <w:r>
         <w:t xml:space="preserve"> The React Flux architecture is slightly different from the normal Flux architecture.</w:t>
@@ -2532,7 +2594,7 @@
     <w:p>
       <w:r>
         <w:pict w14:anchorId="0731DD74">
-          <v:shape id="_x0000_i1032" type="#_x0000_t75" style="width:468pt;height:233.25pt">
+          <v:shape id="_x0000_i1027" type="#_x0000_t75" style="width:468pt;height:233.25pt">
             <v:imagedata r:id="rId18" o:title="ReactFluxArchitecture"/>
           </v:shape>
         </w:pict>
@@ -2551,8 +2613,6 @@
       <w:r>
         <w:t xml:space="preserve"> the communication between the Flux elements and to simplify the development process.</w:t>
       </w:r>
-      <w:bookmarkStart w:id="13" w:name="_GoBack"/>
-      <w:bookmarkEnd w:id="13"/>
     </w:p>
     <w:p>
       <w:pPr>
@@ -2749,9 +2809,8 @@
         <w:ind w:left="0"/>
       </w:pPr>
       <w:r>
-        <w:lastRenderedPageBreak/>
         <w:pict w14:anchorId="72D7CF6F">
-          <v:shape id="_x0000_i1027" type="#_x0000_t75" style="width:468pt;height:363.75pt">
+          <v:shape id="_x0000_i1028" type="#_x0000_t75" style="width:468pt;height:363.75pt">
             <v:imagedata r:id="rId19" o:title="UseCaseDiagram_redesigned"/>
           </v:shape>
         </w:pict>
@@ -2818,7 +2877,14 @@
         <w:rPr>
           <w:color w:val="auto"/>
         </w:rPr>
-        <w:t xml:space="preserve"> First an overview over the classes is given. Then the elements of the Flux-architecture are shown on an example. Since the whole class diagram (which is a converted file diagram, because React is based on Java Script and does not use classes) is compromised of many files, which all include some state, dispatcher and view functions, it would create a mess, if a diagram with all Flux elements would be drawn. The simple example shows an understandable case, which can be transferred to all the other classes / files.</w:t>
+        <w:t xml:space="preserve"> First an overview over the classes is given. Then the elements of the Flux-architecture are shown on an example. Since the whole class diagram (which is a converted file diagram, because React is based on Java Script and does not use classes) is compromised of many files, which all include some state, dispatcher and view functions, it would create a mess, if a diagram with all Flux elements would be drawn. The simple example shows an understandable case, which can be transferred to </w:t>
+      </w:r>
+      <w:r>
+        <w:rPr>
+          <w:color w:val="auto"/>
+        </w:rPr>
+        <w:lastRenderedPageBreak/>
+        <w:t>all the other classes / files.</w:t>
       </w:r>
     </w:p>
     <w:p>
@@ -2859,9 +2925,8 @@
         <w:ind w:left="0"/>
       </w:pPr>
       <w:r>
-        <w:lastRenderedPageBreak/>
         <w:pict w14:anchorId="5C3DDD2B">
-          <v:shape id="_x0000_i1028" type="#_x0000_t75" style="width:468pt;height:39pt">
+          <v:shape id="_x0000_i1029" type="#_x0000_t75" style="width:468pt;height:39pt">
             <v:imagedata r:id="rId20" o:title="classesformvc"/>
           </v:shape>
         </w:pict>
@@ -2882,7 +2947,7 @@
       </w:pPr>
       <w:r>
         <w:pict w14:anchorId="4C5AA099">
-          <v:shape id="_x0000_i1029" type="#_x0000_t75" style="width:468pt;height:45pt">
+          <v:shape id="_x0000_i1030" type="#_x0000_t75" style="width:468pt;height:45pt">
             <v:imagedata r:id="rId21" o:title="componentsformvc"/>
           </v:shape>
         </w:pict>
@@ -2921,7 +2986,7 @@
       </w:pPr>
       <w:r>
         <w:pict w14:anchorId="4BCFEF96">
-          <v:shape id="_x0000_i1030" type="#_x0000_t75" style="width:468pt;height:330pt">
+          <v:shape id="_x0000_i1031" type="#_x0000_t75" style="width:468pt;height:330pt">
             <v:imagedata r:id="rId22" o:title="Flux4PerfectTimeExample"/>
           </v:shape>
         </w:pict>
@@ -2933,6 +2998,7 @@
       </w:pPr>
       <w:bookmarkStart w:id="20" w:name="_Toc531537212"/>
       <w:r>
+        <w:lastRenderedPageBreak/>
         <w:t>Process View</w:t>
       </w:r>
       <w:bookmarkEnd w:id="20"/>
@@ -3001,7 +3067,6 @@
       </w:pPr>
       <w:bookmarkStart w:id="22" w:name="_Toc531537214"/>
       <w:r>
-        <w:lastRenderedPageBreak/>
         <w:t>Implementation View</w:t>
       </w:r>
       <w:bookmarkEnd w:id="22"/>
@@ -3047,7 +3112,7 @@
       <w:r>
         <w:lastRenderedPageBreak/>
         <w:pict w14:anchorId="03273DD0">
-          <v:shape id="_x0000_i1031" type="#_x0000_t75" style="width:464.25pt;height:647.25pt">
+          <v:shape id="_x0000_i1032" type="#_x0000_t75" style="width:464.25pt;height:647.25pt">
             <v:imagedata r:id="rId23" o:title="DatabaseLayout"/>
           </v:shape>
         </w:pict>
@@ -3257,21 +3322,11 @@
           <w:r>
             <w:sym w:font="Symbol" w:char="F0D3"/>
           </w:r>
-          <w:r>
-            <w:fldChar w:fldCharType="begin"/>
-          </w:r>
-          <w:r>
-            <w:instrText xml:space="preserve"> DOCPROPERTY "Company"  \* MERGEFORMAT </w:instrText>
-          </w:r>
-          <w:r>
-            <w:fldChar w:fldCharType="separate"/>
-          </w:r>
-          <w:r>
-            <w:t>Perfect Time</w:t>
-          </w:r>
-          <w:r>
-            <w:fldChar w:fldCharType="end"/>
-          </w:r>
+          <w:fldSimple w:instr=" DOCPROPERTY &quot;Company&quot;  \* MERGEFORMAT ">
+            <w:r>
+              <w:t>Perfect Time</w:t>
+            </w:r>
+          </w:fldSimple>
           <w:r>
             <w:t xml:space="preserve">, </w:t>
           </w:r>
@@ -3544,21 +3599,11 @@
           <w:tcW w:w="6379" w:type="dxa"/>
         </w:tcPr>
         <w:p>
-          <w:r>
-            <w:fldChar w:fldCharType="begin"/>
-          </w:r>
-          <w:r>
-            <w:instrText xml:space="preserve"> SUBJECT  \* MERGEFORMAT </w:instrText>
-          </w:r>
-          <w:r>
-            <w:fldChar w:fldCharType="separate"/>
-          </w:r>
-          <w:r>
-            <w:t>Perfect Time - Plan Your Trip</w:t>
-          </w:r>
-          <w:r>
-            <w:fldChar w:fldCharType="end"/>
-          </w:r>
+          <w:fldSimple w:instr=" SUBJECT  \* MERGEFORMAT ">
+            <w:r>
+              <w:t>Perfect Time - Plan Your Trip</w:t>
+            </w:r>
+          </w:fldSimple>
         </w:p>
       </w:tc>
       <w:tc>
@@ -3585,21 +3630,11 @@
           <w:tcW w:w="6379" w:type="dxa"/>
         </w:tcPr>
         <w:p>
-          <w:r>
-            <w:fldChar w:fldCharType="begin"/>
-          </w:r>
-          <w:r>
-            <w:instrText xml:space="preserve"> TITLE  \* MERGEFORMAT </w:instrText>
-          </w:r>
-          <w:r>
-            <w:fldChar w:fldCharType="separate"/>
-          </w:r>
-          <w:r>
-            <w:t>Software Architecture Document</w:t>
-          </w:r>
-          <w:r>
-            <w:fldChar w:fldCharType="end"/>
-          </w:r>
+          <w:fldSimple w:instr=" TITLE  \* MERGEFORMAT ">
+            <w:r>
+              <w:t>Software Architecture Document</w:t>
+            </w:r>
+          </w:fldSimple>
         </w:p>
       </w:tc>
       <w:tc>

</xml_diff>

<commit_message>
updated SAD with V1.1
</commit_message>
<xml_diff>
--- a/documentation/SAD.docx
+++ b/documentation/SAD.docx
@@ -62,7 +62,19 @@
         <w:rPr>
           <w:sz w:val="28"/>
         </w:rPr>
-        <w:t>Version &lt;1.0&gt;</w:t>
+        <w:t>Version &lt;1.</w:t>
+      </w:r>
+      <w:r>
+        <w:rPr>
+          <w:sz w:val="28"/>
+        </w:rPr>
+        <w:t>1</w:t>
+      </w:r>
+      <w:r>
+        <w:rPr>
+          <w:sz w:val="28"/>
+        </w:rPr>
+        <w:t>&gt;</w:t>
       </w:r>
     </w:p>
     <w:p>
@@ -77,27 +89,13 @@
     </w:p>
     <w:p>
       <w:pPr>
-        <w:pStyle w:val="InfoBlue"/>
-      </w:pPr>
-      <w:r>
-        <w:t>[Note: The following template is provided for use with the Rational Unified Process. Text enclosed in square brackets and displayed in blue italics (style=InfoBlue) is included to provide guidance to the author and should be deleted before publishing the document. A paragraph entered following this style will automatically be set to normal (style=Body Text).]</w:t>
-      </w:r>
-    </w:p>
-    <w:p>
-      <w:pPr>
-        <w:pStyle w:val="InfoBlue"/>
-      </w:pPr>
-      <w:r>
-        <w:t xml:space="preserve">[To customize automatic fields in Microsoft Word (which display a gray background when selected), select File&gt;Properties and replace the Title, Subject and Company fields with the appropriate information for this document. After closing the dialog, automatic fields may be updated throughout the document by selecting Edit&gt;Select All (or Ctrl-A) and pressing F9, or simply click on the field and press F9.  This must be done separately for Headers and Footers.  Alt-F9 will toggle between displaying the field names and the field contents.  See Word help for more information on working with fields.] </w:t>
-      </w:r>
-    </w:p>
-    <w:p>
-      <w:pPr>
         <w:pStyle w:val="Titel"/>
         <w:rPr>
           <w:sz w:val="28"/>
         </w:rPr>
       </w:pPr>
+      <w:bookmarkStart w:id="0" w:name="_GoBack"/>
+      <w:bookmarkEnd w:id="0"/>
     </w:p>
     <w:p>
       <w:pPr>
@@ -285,6 +283,9 @@
             <w:pPr>
               <w:pStyle w:val="Tabletext"/>
             </w:pPr>
+            <w:r>
+              <w:t>04.12.2018</w:t>
+            </w:r>
           </w:p>
         </w:tc>
         <w:tc>
@@ -295,6 +296,9 @@
             <w:pPr>
               <w:pStyle w:val="Tabletext"/>
             </w:pPr>
+            <w:r>
+              <w:t>1.1</w:t>
+            </w:r>
           </w:p>
         </w:tc>
         <w:tc>
@@ -305,6 +309,9 @@
             <w:pPr>
               <w:pStyle w:val="Tabletext"/>
             </w:pPr>
+            <w:r>
+              <w:t>Updated Security Aspects</w:t>
+            </w:r>
           </w:p>
         </w:tc>
         <w:tc>
@@ -315,6 +322,9 @@
             <w:pPr>
               <w:pStyle w:val="Tabletext"/>
             </w:pPr>
+            <w:r>
+              <w:t>Jan Rickel</w:t>
+            </w:r>
           </w:p>
         </w:tc>
       </w:tr>
@@ -1917,22 +1927,11 @@
       <w:r>
         <w:br w:type="page"/>
       </w:r>
-      <w:r>
-        <w:lastRenderedPageBreak/>
-        <w:fldChar w:fldCharType="begin"/>
-      </w:r>
-      <w:r>
-        <w:instrText xml:space="preserve"> TITLE  \* MERGEFORMAT </w:instrText>
-      </w:r>
-      <w:r>
-        <w:fldChar w:fldCharType="separate"/>
-      </w:r>
-      <w:r>
-        <w:t>Software Architecture Document</w:t>
-      </w:r>
-      <w:r>
-        <w:fldChar w:fldCharType="end"/>
-      </w:r>
+      <w:fldSimple w:instr=" TITLE  \* MERGEFORMAT ">
+        <w:r>
+          <w:t>Software Architecture Document</w:t>
+        </w:r>
+      </w:fldSimple>
       <w:r>
         <w:t xml:space="preserve"> </w:t>
       </w:r>
@@ -1941,13 +1940,13 @@
       <w:pPr>
         <w:pStyle w:val="berschrift1"/>
       </w:pPr>
-      <w:bookmarkStart w:id="0" w:name="_Toc456598586"/>
-      <w:bookmarkStart w:id="1" w:name="_Toc531537199"/>
+      <w:bookmarkStart w:id="1" w:name="_Toc456598586"/>
+      <w:bookmarkStart w:id="2" w:name="_Toc531537199"/>
       <w:r>
         <w:t>Introduction</w:t>
       </w:r>
-      <w:bookmarkEnd w:id="0"/>
       <w:bookmarkEnd w:id="1"/>
+      <w:bookmarkEnd w:id="2"/>
     </w:p>
     <w:p>
       <w:pPr>
@@ -2026,19 +2025,19 @@
       <w:pPr>
         <w:pStyle w:val="berschrift2"/>
       </w:pPr>
-      <w:bookmarkStart w:id="2" w:name="_Toc456598587"/>
-      <w:bookmarkStart w:id="3" w:name="_Toc531537200"/>
+      <w:bookmarkStart w:id="3" w:name="_Toc456598587"/>
+      <w:bookmarkStart w:id="4" w:name="_Toc531537200"/>
       <w:r>
         <w:t>Purpose</w:t>
       </w:r>
-      <w:bookmarkEnd w:id="2"/>
       <w:bookmarkEnd w:id="3"/>
+      <w:bookmarkEnd w:id="4"/>
     </w:p>
     <w:p>
       <w:pPr>
         <w:ind w:left="720"/>
       </w:pPr>
-      <w:bookmarkStart w:id="4" w:name="_Toc456598588"/>
+      <w:bookmarkStart w:id="5" w:name="_Toc456598588"/>
       <w:r>
         <w:t xml:space="preserve">This document provides a comprehensive architectural overview of the system, using </w:t>
       </w:r>
@@ -2076,12 +2075,12 @@
       <w:pPr>
         <w:pStyle w:val="berschrift2"/>
       </w:pPr>
-      <w:bookmarkStart w:id="5" w:name="_Toc531537201"/>
+      <w:bookmarkStart w:id="6" w:name="_Toc531537201"/>
       <w:r>
         <w:t>Scope</w:t>
       </w:r>
-      <w:bookmarkEnd w:id="4"/>
       <w:bookmarkEnd w:id="5"/>
+      <w:bookmarkEnd w:id="6"/>
     </w:p>
     <w:p>
       <w:pPr>
@@ -2090,49 +2089,29 @@
       <w:r>
         <w:t xml:space="preserve">This document is closely related to the </w:t>
       </w:r>
-      <w:r>
-        <w:fldChar w:fldCharType="begin"/>
-      </w:r>
-      <w:r>
-        <w:instrText xml:space="preserve"> HYPERLINK "https://github.com/Tallround3r/PerfectTime/blob/master/documentation/SRS.md" </w:instrText>
-      </w:r>
-      <w:r>
-        <w:fldChar w:fldCharType="separate"/>
-      </w:r>
-      <w:r>
-        <w:rPr>
-          <w:rStyle w:val="Hyperlink"/>
-        </w:rPr>
-        <w:t>Software Requirement Specifications</w:t>
-      </w:r>
-      <w:r>
-        <w:fldChar w:fldCharType="end"/>
-      </w:r>
+      <w:hyperlink r:id="rId10" w:history="1">
+        <w:r>
+          <w:rPr>
+            <w:rStyle w:val="Hyperlink"/>
+          </w:rPr>
+          <w:t>Software Requirement Specifications</w:t>
+        </w:r>
+      </w:hyperlink>
       <w:r>
         <w:t xml:space="preserve"> and the defined </w:t>
       </w:r>
-      <w:r>
-        <w:fldChar w:fldCharType="begin"/>
-      </w:r>
-      <w:r>
-        <w:instrText xml:space="preserve"> HYPERLINK "https://github.com/Tallround3r/PerfectTime/tree/master/documentation/useCases" </w:instrText>
-      </w:r>
-      <w:r>
-        <w:fldChar w:fldCharType="separate"/>
-      </w:r>
-      <w:r>
-        <w:rPr>
-          <w:rStyle w:val="Hyperlink"/>
-        </w:rPr>
-        <w:t>Use Cases</w:t>
-      </w:r>
-      <w:r>
-        <w:fldChar w:fldCharType="end"/>
-      </w:r>
+      <w:hyperlink r:id="rId11" w:history="1">
+        <w:r>
+          <w:rPr>
+            <w:rStyle w:val="Hyperlink"/>
+          </w:rPr>
+          <w:t>Use Cases</w:t>
+        </w:r>
+      </w:hyperlink>
       <w:r>
         <w:t xml:space="preserve">. Both can be found in the </w:t>
       </w:r>
-      <w:hyperlink r:id="rId10" w:history="1">
+      <w:hyperlink r:id="rId12" w:history="1">
         <w:r>
           <w:rPr>
             <w:rStyle w:val="Hyperlink"/>
@@ -2151,13 +2130,13 @@
       <w:pPr>
         <w:pStyle w:val="berschrift2"/>
       </w:pPr>
-      <w:bookmarkStart w:id="6" w:name="_Toc456598589"/>
-      <w:bookmarkStart w:id="7" w:name="_Toc531537202"/>
+      <w:bookmarkStart w:id="7" w:name="_Toc456598589"/>
+      <w:bookmarkStart w:id="8" w:name="_Toc531537202"/>
       <w:r>
         <w:t>Definitions, Acronyms, and Abbreviations</w:t>
       </w:r>
-      <w:bookmarkEnd w:id="6"/>
       <w:bookmarkEnd w:id="7"/>
+      <w:bookmarkEnd w:id="8"/>
     </w:p>
     <w:p>
       <w:pPr>
@@ -2212,8 +2191,6 @@
       <w:r>
         <w:t>Flux = Flux architecture that is used by React</w:t>
       </w:r>
-      <w:bookmarkStart w:id="8" w:name="_GoBack"/>
-      <w:bookmarkEnd w:id="8"/>
     </w:p>
     <w:p>
       <w:pPr>
@@ -2298,7 +2275,7 @@
         </w:rPr>
         <w:t xml:space="preserve">Perfect Time Blog: </w:t>
       </w:r>
-      <w:hyperlink r:id="rId11" w:history="1">
+      <w:hyperlink r:id="rId13" w:history="1">
         <w:r>
           <w:rPr>
             <w:rStyle w:val="Hyperlink"/>
@@ -2333,7 +2310,7 @@
       <w:r>
         <w:t xml:space="preserve">: </w:t>
       </w:r>
-      <w:hyperlink r:id="rId12" w:history="1">
+      <w:hyperlink r:id="rId14" w:history="1">
         <w:r>
           <w:rPr>
             <w:rStyle w:val="Hyperlink"/>
@@ -2356,7 +2333,7 @@
       <w:r>
         <w:t xml:space="preserve">Perfect Time Git Repository: </w:t>
       </w:r>
-      <w:hyperlink r:id="rId13" w:history="1">
+      <w:hyperlink r:id="rId15" w:history="1">
         <w:r>
           <w:rPr>
             <w:rStyle w:val="Hyperlink"/>
@@ -2379,7 +2356,7 @@
       <w:r>
         <w:t xml:space="preserve">Perfect Time Application Website: </w:t>
       </w:r>
-      <w:hyperlink r:id="rId14" w:history="1">
+      <w:hyperlink r:id="rId16" w:history="1">
         <w:r>
           <w:rPr>
             <w:rStyle w:val="Hyperlink"/>
@@ -2402,7 +2379,7 @@
       <w:r>
         <w:t xml:space="preserve">React JS Documentation: </w:t>
       </w:r>
-      <w:hyperlink r:id="rId15" w:history="1">
+      <w:hyperlink r:id="rId17" w:history="1">
         <w:r>
           <w:rPr>
             <w:rStyle w:val="Hyperlink"/>
@@ -2536,7 +2513,7 @@
             <o:lock v:ext="edit" aspectratio="t"/>
           </v:shapetype>
           <v:shape id="_x0000_i1025" type="#_x0000_t75" style="width:429pt;height:234pt">
-            <v:imagedata r:id="rId16" o:title="flux-simple-f8-diagram-explained-1300w"/>
+            <v:imagedata r:id="rId18" o:title="flux-simple-f8-diagram-explained-1300w"/>
           </v:shape>
         </w:pict>
       </w:r>
@@ -2560,7 +2537,7 @@
         <w:lastRenderedPageBreak/>
         <w:pict w14:anchorId="2D4CB566">
           <v:shape id="_x0000_i1026" type="#_x0000_t75" style="width:270pt;height:151.5pt">
-            <v:imagedata r:id="rId17" o:title="flux-mvc-300x168"/>
+            <v:imagedata r:id="rId19" o:title="flux-mvc-300x168"/>
           </v:shape>
         </w:pict>
       </w:r>
@@ -2595,7 +2572,7 @@
       <w:r>
         <w:pict w14:anchorId="0731DD74">
           <v:shape id="_x0000_i1027" type="#_x0000_t75" style="width:468pt;height:233.25pt">
-            <v:imagedata r:id="rId18" o:title="ReactFluxArchitecture"/>
+            <v:imagedata r:id="rId20" o:title="ReactFluxArchitecture"/>
           </v:shape>
         </w:pict>
       </w:r>
@@ -2811,7 +2788,7 @@
       <w:r>
         <w:pict w14:anchorId="72D7CF6F">
           <v:shape id="_x0000_i1028" type="#_x0000_t75" style="width:468pt;height:363.75pt">
-            <v:imagedata r:id="rId19" o:title="UseCaseDiagram_redesigned"/>
+            <v:imagedata r:id="rId21" o:title="UseCaseDiagram_redesigned"/>
           </v:shape>
         </w:pict>
       </w:r>
@@ -2927,7 +2904,7 @@
       <w:r>
         <w:pict w14:anchorId="5C3DDD2B">
           <v:shape id="_x0000_i1029" type="#_x0000_t75" style="width:468pt;height:39pt">
-            <v:imagedata r:id="rId20" o:title="classesformvc"/>
+            <v:imagedata r:id="rId22" o:title="classesformvc"/>
           </v:shape>
         </w:pict>
       </w:r>
@@ -2948,7 +2925,7 @@
       <w:r>
         <w:pict w14:anchorId="4C5AA099">
           <v:shape id="_x0000_i1030" type="#_x0000_t75" style="width:468pt;height:45pt">
-            <v:imagedata r:id="rId21" o:title="componentsformvc"/>
+            <v:imagedata r:id="rId23" o:title="componentsformvc"/>
           </v:shape>
         </w:pict>
       </w:r>
@@ -2987,7 +2964,7 @@
       <w:r>
         <w:pict w14:anchorId="4BCFEF96">
           <v:shape id="_x0000_i1031" type="#_x0000_t75" style="width:468pt;height:330pt">
-            <v:imagedata r:id="rId22" o:title="Flux4PerfectTimeExample"/>
+            <v:imagedata r:id="rId24" o:title="Flux4PerfectTimeExample"/>
           </v:shape>
         </w:pict>
       </w:r>
@@ -3113,7 +3090,7 @@
         <w:lastRenderedPageBreak/>
         <w:pict w14:anchorId="03273DD0">
           <v:shape id="_x0000_i1032" type="#_x0000_t75" style="width:464.25pt;height:647.25pt">
-            <v:imagedata r:id="rId23" o:title="DatabaseLayout"/>
+            <v:imagedata r:id="rId25" o:title="DatabaseLayout"/>
           </v:shape>
         </w:pict>
       </w:r>
@@ -3185,14 +3162,22 @@
     </w:p>
     <w:p>
       <w:pPr>
+        <w:ind w:left="720"/>
+      </w:pPr>
+      <w:r>
+        <w:t>The user login is saved in a protected database, which is provided by Firebase. Therefor, they are not freely accessible. The Perfect Time application will only allow the upload of certain file types (e.g. JPEG). Apart from that, no integration of a malware detection toll is planned for.</w:t>
+      </w:r>
+    </w:p>
+    <w:p>
+      <w:pPr>
         <w:pStyle w:val="InfoBlue"/>
       </w:pPr>
     </w:p>
     <w:sectPr>
-      <w:headerReference w:type="default" r:id="rId24"/>
-      <w:footerReference w:type="default" r:id="rId25"/>
-      <w:headerReference w:type="first" r:id="rId26"/>
-      <w:footerReference w:type="first" r:id="rId27"/>
+      <w:headerReference w:type="default" r:id="rId26"/>
+      <w:footerReference w:type="default" r:id="rId27"/>
+      <w:headerReference w:type="first" r:id="rId28"/>
+      <w:footerReference w:type="first" r:id="rId29"/>
       <w:pgSz w:w="12240" w:h="15840" w:code="1"/>
       <w:pgMar w:top="1440" w:right="1440" w:bottom="1440" w:left="1440" w:header="720" w:footer="720" w:gutter="0"/>
       <w:cols w:space="720"/>
@@ -3322,11 +3307,21 @@
           <w:r>
             <w:sym w:font="Symbol" w:char="F0D3"/>
           </w:r>
-          <w:fldSimple w:instr=" DOCPROPERTY &quot;Company&quot;  \* MERGEFORMAT ">
-            <w:r>
-              <w:t>Perfect Time</w:t>
-            </w:r>
-          </w:fldSimple>
+          <w:r>
+            <w:fldChar w:fldCharType="begin"/>
+          </w:r>
+          <w:r>
+            <w:instrText xml:space="preserve"> DOCPROPERTY "Company"  \* MERGEFORMAT </w:instrText>
+          </w:r>
+          <w:r>
+            <w:fldChar w:fldCharType="separate"/>
+          </w:r>
+          <w:r>
+            <w:t>Perfect Time</w:t>
+          </w:r>
+          <w:r>
+            <w:fldChar w:fldCharType="end"/>
+          </w:r>
           <w:r>
             <w:t xml:space="preserve">, </w:t>
           </w:r>
@@ -3599,11 +3594,21 @@
           <w:tcW w:w="6379" w:type="dxa"/>
         </w:tcPr>
         <w:p>
-          <w:fldSimple w:instr=" SUBJECT  \* MERGEFORMAT ">
-            <w:r>
-              <w:t>Perfect Time - Plan Your Trip</w:t>
-            </w:r>
-          </w:fldSimple>
+          <w:r>
+            <w:fldChar w:fldCharType="begin"/>
+          </w:r>
+          <w:r>
+            <w:instrText xml:space="preserve"> SUBJECT  \* MERGEFORMAT </w:instrText>
+          </w:r>
+          <w:r>
+            <w:fldChar w:fldCharType="separate"/>
+          </w:r>
+          <w:r>
+            <w:t>Perfect Time - Plan Your Trip</w:t>
+          </w:r>
+          <w:r>
+            <w:fldChar w:fldCharType="end"/>
+          </w:r>
         </w:p>
       </w:tc>
       <w:tc>
@@ -3619,7 +3624,13 @@
             <w:ind w:right="68"/>
           </w:pPr>
           <w:r>
-            <w:t xml:space="preserve">  Version:           &lt;1.0&gt;</w:t>
+            <w:t xml:space="preserve">  Version:           &lt;1.</w:t>
+          </w:r>
+          <w:r>
+            <w:t>1</w:t>
+          </w:r>
+          <w:r>
+            <w:t>&gt;</w:t>
           </w:r>
         </w:p>
       </w:tc>
@@ -3630,11 +3641,21 @@
           <w:tcW w:w="6379" w:type="dxa"/>
         </w:tcPr>
         <w:p>
-          <w:fldSimple w:instr=" TITLE  \* MERGEFORMAT ">
-            <w:r>
-              <w:t>Software Architecture Document</w:t>
-            </w:r>
-          </w:fldSimple>
+          <w:r>
+            <w:fldChar w:fldCharType="begin"/>
+          </w:r>
+          <w:r>
+            <w:instrText xml:space="preserve"> TITLE  \* MERGEFORMAT </w:instrText>
+          </w:r>
+          <w:r>
+            <w:fldChar w:fldCharType="separate"/>
+          </w:r>
+          <w:r>
+            <w:t>Software Architecture Document</w:t>
+          </w:r>
+          <w:r>
+            <w:fldChar w:fldCharType="end"/>
+          </w:r>
         </w:p>
       </w:tc>
       <w:tc>

</xml_diff>

<commit_message>
updated SAD with deployment view
</commit_message>
<xml_diff>
--- a/documentation/SAD.docx
+++ b/documentation/SAD.docx
@@ -2,6 +2,8 @@
 <file path=word/document.xml><?xml version="1.0" encoding="utf-8"?>
 <w:document xmlns:wpc="http://schemas.microsoft.com/office/word/2010/wordprocessingCanvas" xmlns:cx="http://schemas.microsoft.com/office/drawing/2014/chartex" xmlns:cx1="http://schemas.microsoft.com/office/drawing/2015/9/8/chartex" xmlns:cx2="http://schemas.microsoft.com/office/drawing/2015/10/21/chartex" xmlns:cx3="http://schemas.microsoft.com/office/drawing/2016/5/9/chartex" xmlns:cx4="http://schemas.microsoft.com/office/drawing/2016/5/10/chartex" xmlns:cx5="http://schemas.microsoft.com/office/drawing/2016/5/11/chartex" xmlns:cx6="http://schemas.microsoft.com/office/drawing/2016/5/12/chartex" xmlns:cx7="http://schemas.microsoft.com/office/drawing/2016/5/13/chartex" xmlns:cx8="http://schemas.microsoft.com/office/drawing/2016/5/14/chartex" xmlns:mc="http://schemas.openxmlformats.org/markup-compatibility/2006" xmlns:aink="http://schemas.microsoft.com/office/drawing/2016/ink" xmlns:am3d="http://schemas.microsoft.com/office/drawing/2017/model3d" xmlns:o="urn:schemas-microsoft-com:office:office" xmlns:r="http://schemas.openxmlformats.org/officeDocument/2006/relationships" xmlns:m="http://schemas.openxmlformats.org/officeDocument/2006/math" xmlns:v="urn:schemas-microsoft-com:vml" xmlns:wp14="http://schemas.microsoft.com/office/word/2010/wordprocessingDrawing" xmlns:wp="http://schemas.openxmlformats.org/drawingml/2006/wordprocessingDrawing" xmlns:w10="urn:schemas-microsoft-com:office:word" xmlns:w="http://schemas.openxmlformats.org/wordprocessingml/2006/main" xmlns:w14="http://schemas.microsoft.com/office/word/2010/wordml" xmlns:w15="http://schemas.microsoft.com/office/word/2012/wordml" xmlns:w16cid="http://schemas.microsoft.com/office/word/2016/wordml/cid" xmlns:w16se="http://schemas.microsoft.com/office/word/2015/wordml/symex" xmlns:wpg="http://schemas.microsoft.com/office/word/2010/wordprocessingGroup" xmlns:wpi="http://schemas.microsoft.com/office/word/2010/wordprocessingInk" xmlns:wne="http://schemas.microsoft.com/office/word/2006/wordml" xmlns:wps="http://schemas.microsoft.com/office/word/2010/wordprocessingShape" mc:Ignorable="w14 w15 w16se w16cid wp14">
   <w:body>
+    <w:bookmarkStart w:id="0" w:name="_GoBack"/>
+    <w:bookmarkEnd w:id="0"/>
     <w:p>
       <w:pPr>
         <w:pStyle w:val="Titel"/>
@@ -28,21 +30,11 @@
         <w:pStyle w:val="Titel"/>
         <w:jc w:val="right"/>
       </w:pPr>
-      <w:r>
-        <w:fldChar w:fldCharType="begin"/>
-      </w:r>
-      <w:r>
-        <w:instrText xml:space="preserve"> TITLE  \* MERGEFORMAT </w:instrText>
-      </w:r>
-      <w:r>
-        <w:fldChar w:fldCharType="separate"/>
-      </w:r>
-      <w:r>
-        <w:t>Software Architecture Document</w:t>
-      </w:r>
-      <w:r>
-        <w:fldChar w:fldCharType="end"/>
-      </w:r>
+      <w:fldSimple w:instr=" TITLE  \* MERGEFORMAT ">
+        <w:r>
+          <w:t>Software Architecture Document</w:t>
+        </w:r>
+      </w:fldSimple>
     </w:p>
     <w:p>
       <w:pPr>
@@ -68,7 +60,7 @@
         <w:rPr>
           <w:sz w:val="28"/>
         </w:rPr>
-        <w:t>1</w:t>
+        <w:t>2</w:t>
       </w:r>
       <w:r>
         <w:rPr>
@@ -94,8 +86,6 @@
           <w:sz w:val="28"/>
         </w:rPr>
       </w:pPr>
-      <w:bookmarkStart w:id="0" w:name="_GoBack"/>
-      <w:bookmarkEnd w:id="0"/>
     </w:p>
     <w:p>
       <w:pPr>
@@ -337,6 +327,9 @@
             <w:pPr>
               <w:pStyle w:val="Tabletext"/>
             </w:pPr>
+            <w:r>
+              <w:t>15.04.2019</w:t>
+            </w:r>
           </w:p>
         </w:tc>
         <w:tc>
@@ -347,6 +340,9 @@
             <w:pPr>
               <w:pStyle w:val="Tabletext"/>
             </w:pPr>
+            <w:r>
+              <w:t>1.2</w:t>
+            </w:r>
           </w:p>
         </w:tc>
         <w:tc>
@@ -357,6 +353,9 @@
             <w:pPr>
               <w:pStyle w:val="Tabletext"/>
             </w:pPr>
+            <w:r>
+              <w:t>Updated Deployment View</w:t>
+            </w:r>
           </w:p>
         </w:tc>
         <w:tc>
@@ -367,6 +366,9 @@
             <w:pPr>
               <w:pStyle w:val="Tabletext"/>
             </w:pPr>
+            <w:r>
+              <w:t>Jan Rickel</w:t>
+            </w:r>
           </w:p>
         </w:tc>
       </w:tr>
@@ -1927,11 +1929,22 @@
       <w:r>
         <w:br w:type="page"/>
       </w:r>
-      <w:fldSimple w:instr=" TITLE  \* MERGEFORMAT ">
-        <w:r>
-          <w:t>Software Architecture Document</w:t>
-        </w:r>
-      </w:fldSimple>
+      <w:r>
+        <w:lastRenderedPageBreak/>
+        <w:fldChar w:fldCharType="begin"/>
+      </w:r>
+      <w:r>
+        <w:instrText xml:space="preserve"> TITLE  \* MERGEFORMAT </w:instrText>
+      </w:r>
+      <w:r>
+        <w:fldChar w:fldCharType="separate"/>
+      </w:r>
+      <w:r>
+        <w:t>Software Architecture Document</w:t>
+      </w:r>
+      <w:r>
+        <w:fldChar w:fldCharType="end"/>
+      </w:r>
       <w:r>
         <w:t xml:space="preserve"> </w:t>
       </w:r>
@@ -3035,7 +3048,51 @@
         <w:rPr>
           <w:color w:val="auto"/>
         </w:rPr>
-        <w:t>-install / command. Concludingly, the server architecture is provided by Firebase and Firebase is integrated into the Perfect Time application. The application can be accessed by any modern web browser that support CSS and Java Script.</w:t>
+        <w:t xml:space="preserve">-install / command. </w:t>
+      </w:r>
+      <w:r>
+        <w:rPr>
+          <w:color w:val="auto"/>
+        </w:rPr>
+        <w:t>Travis CI is used to automate the deployment process. The following diagram explain</w:t>
+      </w:r>
+      <w:r>
+        <w:rPr>
+          <w:color w:val="auto"/>
+        </w:rPr>
+        <w:t>s</w:t>
+      </w:r>
+      <w:r>
+        <w:rPr>
+          <w:color w:val="auto"/>
+        </w:rPr>
+        <w:t xml:space="preserve"> the process.</w:t>
+      </w:r>
+    </w:p>
+    <w:p>
+      <w:pPr>
+        <w:pStyle w:val="Textkrper"/>
+      </w:pPr>
+      <w:r>
+        <w:pict w14:anchorId="59780A2C">
+          <v:shape id="_x0000_i1032" type="#_x0000_t75" style="width:426.75pt;height:217.5pt">
+            <v:imagedata r:id="rId25" o:title=""/>
+          </v:shape>
+        </w:pict>
+      </w:r>
+    </w:p>
+    <w:p>
+      <w:pPr>
+        <w:pStyle w:val="InfoBlue"/>
+        <w:rPr>
+          <w:color w:val="auto"/>
+        </w:rPr>
+      </w:pPr>
+      <w:r>
+        <w:rPr>
+          <w:color w:val="auto"/>
+        </w:rPr>
+        <w:t>Concludingly, the server architecture is provided by Firebase and Firebase is integrated into the Perfect Time application. The application can be accessed by any modern web browser that support CSS and Java Script.</w:t>
       </w:r>
     </w:p>
     <w:p>
@@ -3089,8 +3146,8 @@
       <w:r>
         <w:lastRenderedPageBreak/>
         <w:pict w14:anchorId="03273DD0">
-          <v:shape id="_x0000_i1032" type="#_x0000_t75" style="width:464.25pt;height:647.25pt">
-            <v:imagedata r:id="rId25" o:title="DatabaseLayout"/>
+          <v:shape id="_x0000_i1033" type="#_x0000_t75" style="width:464.25pt;height:647.25pt">
+            <v:imagedata r:id="rId26" o:title="DatabaseLayout"/>
           </v:shape>
         </w:pict>
       </w:r>
@@ -3174,10 +3231,10 @@
       </w:pPr>
     </w:p>
     <w:sectPr>
-      <w:headerReference w:type="default" r:id="rId26"/>
-      <w:footerReference w:type="default" r:id="rId27"/>
-      <w:headerReference w:type="first" r:id="rId28"/>
-      <w:footerReference w:type="first" r:id="rId29"/>
+      <w:headerReference w:type="default" r:id="rId27"/>
+      <w:footerReference w:type="default" r:id="rId28"/>
+      <w:headerReference w:type="first" r:id="rId29"/>
+      <w:footerReference w:type="first" r:id="rId30"/>
       <w:pgSz w:w="12240" w:h="15840" w:code="1"/>
       <w:pgMar w:top="1440" w:right="1440" w:bottom="1440" w:left="1440" w:header="720" w:footer="720" w:gutter="0"/>
       <w:cols w:space="720"/>
@@ -3307,21 +3364,11 @@
           <w:r>
             <w:sym w:font="Symbol" w:char="F0D3"/>
           </w:r>
-          <w:r>
-            <w:fldChar w:fldCharType="begin"/>
-          </w:r>
-          <w:r>
-            <w:instrText xml:space="preserve"> DOCPROPERTY "Company"  \* MERGEFORMAT </w:instrText>
-          </w:r>
-          <w:r>
-            <w:fldChar w:fldCharType="separate"/>
-          </w:r>
-          <w:r>
-            <w:t>Perfect Time</w:t>
-          </w:r>
-          <w:r>
-            <w:fldChar w:fldCharType="end"/>
-          </w:r>
+          <w:fldSimple w:instr=" DOCPROPERTY &quot;Company&quot;  \* MERGEFORMAT ">
+            <w:r>
+              <w:t>Perfect Time</w:t>
+            </w:r>
+          </w:fldSimple>
           <w:r>
             <w:t xml:space="preserve">, </w:t>
           </w:r>
@@ -3338,7 +3385,7 @@
             <w:rPr>
               <w:noProof/>
             </w:rPr>
-            <w:t>2018</w:t>
+            <w:t>2019</w:t>
           </w:r>
           <w:r>
             <w:fldChar w:fldCharType="end"/>
@@ -3594,21 +3641,11 @@
           <w:tcW w:w="6379" w:type="dxa"/>
         </w:tcPr>
         <w:p>
-          <w:r>
-            <w:fldChar w:fldCharType="begin"/>
-          </w:r>
-          <w:r>
-            <w:instrText xml:space="preserve"> SUBJECT  \* MERGEFORMAT </w:instrText>
-          </w:r>
-          <w:r>
-            <w:fldChar w:fldCharType="separate"/>
-          </w:r>
-          <w:r>
-            <w:t>Perfect Time - Plan Your Trip</w:t>
-          </w:r>
-          <w:r>
-            <w:fldChar w:fldCharType="end"/>
-          </w:r>
+          <w:fldSimple w:instr=" SUBJECT  \* MERGEFORMAT ">
+            <w:r>
+              <w:t>Perfect Time - Plan Your Trip</w:t>
+            </w:r>
+          </w:fldSimple>
         </w:p>
       </w:tc>
       <w:tc>
@@ -3627,7 +3664,7 @@
             <w:t xml:space="preserve">  Version:           &lt;1.</w:t>
           </w:r>
           <w:r>
-            <w:t>1</w:t>
+            <w:t>2</w:t>
           </w:r>
           <w:r>
             <w:t>&gt;</w:t>
@@ -3641,21 +3678,11 @@
           <w:tcW w:w="6379" w:type="dxa"/>
         </w:tcPr>
         <w:p>
-          <w:r>
-            <w:fldChar w:fldCharType="begin"/>
-          </w:r>
-          <w:r>
-            <w:instrText xml:space="preserve"> TITLE  \* MERGEFORMAT </w:instrText>
-          </w:r>
-          <w:r>
-            <w:fldChar w:fldCharType="separate"/>
-          </w:r>
-          <w:r>
-            <w:t>Software Architecture Document</w:t>
-          </w:r>
-          <w:r>
-            <w:fldChar w:fldCharType="end"/>
-          </w:r>
+          <w:fldSimple w:instr=" TITLE  \* MERGEFORMAT ">
+            <w:r>
+              <w:t>Software Architecture Document</w:t>
+            </w:r>
+          </w:fldSimple>
         </w:p>
       </w:tc>
       <w:tc>
@@ -3670,7 +3697,31 @@
             <w:rPr>
               <w:lang w:val="de-DE"/>
             </w:rPr>
-            <w:t>01.12.2018</w:t>
+            <w:t>15</w:t>
+          </w:r>
+          <w:r>
+            <w:rPr>
+              <w:lang w:val="de-DE"/>
+            </w:rPr>
+            <w:t>.</w:t>
+          </w:r>
+          <w:r>
+            <w:rPr>
+              <w:lang w:val="de-DE"/>
+            </w:rPr>
+            <w:t>04</w:t>
+          </w:r>
+          <w:r>
+            <w:rPr>
+              <w:lang w:val="de-DE"/>
+            </w:rPr>
+            <w:t>.201</w:t>
+          </w:r>
+          <w:r>
+            <w:rPr>
+              <w:lang w:val="de-DE"/>
+            </w:rPr>
+            <w:t>9</w:t>
           </w:r>
         </w:p>
       </w:tc>
@@ -4598,7 +4649,7 @@
     </w:rPrDefault>
     <w:pPrDefault/>
   </w:docDefaults>
-  <w:latentStyles w:defLockedState="0" w:defUIPriority="99" w:defSemiHidden="0" w:defUnhideWhenUsed="0" w:defQFormat="0" w:count="375">
+  <w:latentStyles w:defLockedState="0" w:defUIPriority="99" w:defSemiHidden="0" w:defUnhideWhenUsed="0" w:defQFormat="0" w:count="376">
     <w:lsdException w:name="Normal" w:uiPriority="0" w:qFormat="1"/>
     <w:lsdException w:name="heading 1" w:uiPriority="9" w:qFormat="1"/>
     <w:lsdException w:name="heading 2" w:uiPriority="9" w:qFormat="1"/>
@@ -4974,6 +5025,7 @@
     <w:lsdException w:name="Smart Hyperlink" w:semiHidden="1" w:unhideWhenUsed="1"/>
     <w:lsdException w:name="Hashtag" w:semiHidden="1" w:unhideWhenUsed="1"/>
     <w:lsdException w:name="Unresolved Mention" w:semiHidden="1" w:unhideWhenUsed="1"/>
+    <w:lsdException w:name="Smart Link" w:semiHidden="1" w:unhideWhenUsed="1"/>
   </w:latentStyles>
   <w:style w:type="paragraph" w:default="1" w:styleId="Standard">
     <w:name w:val="Normal"/>

</xml_diff>